<commit_message>
115365 - Exercise content updates.
</commit_message>
<xml_diff>
--- a/115365 - System Inputs and Outputs/Exercises/Exercise 1 - User Stories/Exercise1-UserStories.docx
+++ b/115365 - System Inputs and Outputs/Exercises/Exercise 1 - User Stories/Exercise1-UserStories.docx
@@ -1213,14 +1213,6 @@
             <w:pPr>
               <w:rPr>
                 <w:rFonts w:ascii="Arial" w:hAnsi="Arial" w:cs="Arial"/>
-                <w:lang w:val="en-US"/>
-              </w:rPr>
-            </w:pPr>
-          </w:p>
-          <w:p>
-            <w:pPr>
-              <w:rPr>
-                <w:rFonts w:ascii="Arial" w:hAnsi="Arial" w:cs="Arial"/>
                 <w:b/>
                 <w:lang w:val="en-US"/>
               </w:rPr>
@@ -1270,6 +1262,8 @@
                 <w:lang w:val="en-US"/>
               </w:rPr>
             </w:pPr>
+            <w:bookmarkStart w:id="0" w:name="_GoBack"/>
+            <w:bookmarkEnd w:id="0"/>
           </w:p>
           <w:p>
             <w:pPr>
@@ -1396,21 +1390,7 @@
                 <w:rFonts w:ascii="Arial" w:hAnsi="Arial" w:cs="Arial"/>
                 <w:lang w:val="en-US"/>
               </w:rPr>
-              <w:t xml:space="preserve">On a </w:t>
-            </w:r>
-            <w:r>
-              <w:rPr>
-                <w:rFonts w:ascii="Arial" w:hAnsi="Arial" w:cs="Arial"/>
-                <w:lang w:val="en-US"/>
-              </w:rPr>
-              <w:t>channels</w:t>
-            </w:r>
-            <w:r>
-              <w:rPr>
-                <w:rFonts w:ascii="Arial" w:hAnsi="Arial" w:cs="Arial"/>
-                <w:lang w:val="en-US"/>
-              </w:rPr>
-              <w:t xml:space="preserve"> list page there must be a search facility provided such as a textbox to enter text and a button to search.</w:t>
+              <w:t>On a channels list page there must be a search facility provided such as a textbox to enter text and a button to search.</w:t>
             </w:r>
           </w:p>
           <w:p>
@@ -1431,14 +1411,7 @@
                 <w:rFonts w:ascii="Arial" w:hAnsi="Arial" w:cs="Arial"/>
                 <w:lang w:val="en-US"/>
               </w:rPr>
-              <w:t xml:space="preserve">The search facility must allow users to search for </w:t>
-            </w:r>
-            <w:r>
-              <w:rPr>
-                <w:rFonts w:ascii="Arial" w:hAnsi="Arial" w:cs="Arial"/>
-                <w:lang w:val="en-US"/>
-              </w:rPr>
-              <w:t>existing channels</w:t>
+              <w:t>The search facility must allow users to search for existing channels</w:t>
             </w:r>
             <w:r>
               <w:rPr>
@@ -1494,35 +1467,7 @@
                 <w:rFonts w:ascii="Arial" w:hAnsi="Arial" w:cs="Arial"/>
                 <w:lang w:val="en-US"/>
               </w:rPr>
-              <w:t xml:space="preserve">If there are no results found from the search operation </w:t>
-            </w:r>
-            <w:r>
-              <w:rPr>
-                <w:rFonts w:ascii="Arial" w:hAnsi="Arial" w:cs="Arial"/>
-                <w:lang w:val="en-US"/>
-              </w:rPr>
-              <w:t xml:space="preserve">then </w:t>
-            </w:r>
-            <w:r>
-              <w:rPr>
-                <w:rFonts w:ascii="Arial" w:hAnsi="Arial" w:cs="Arial"/>
-                <w:lang w:val="en-US"/>
-              </w:rPr>
-              <w:t xml:space="preserve">the user should be notified that no results </w:t>
-            </w:r>
-            <w:r>
-              <w:rPr>
-                <w:rFonts w:ascii="Arial" w:hAnsi="Arial" w:cs="Arial"/>
-                <w:lang w:val="en-US"/>
-              </w:rPr>
-              <w:t>were</w:t>
-            </w:r>
-            <w:r>
-              <w:rPr>
-                <w:rFonts w:ascii="Arial" w:hAnsi="Arial" w:cs="Arial"/>
-                <w:lang w:val="en-US"/>
-              </w:rPr>
-              <w:t xml:space="preserve"> found based on their search.</w:t>
+              <w:t>If there are no results found from the search operation then the user should be notified that no results were found based on their search.</w:t>
             </w:r>
           </w:p>
           <w:p>
@@ -1543,35 +1488,18 @@
                 <w:rFonts w:ascii="Arial" w:hAnsi="Arial" w:cs="Arial"/>
                 <w:lang w:val="en-US"/>
               </w:rPr>
-              <w:lastRenderedPageBreak/>
-              <w:t xml:space="preserve">The user must be able to clear the search and load a list of all </w:t>
-            </w:r>
-            <w:r>
-              <w:rPr>
-                <w:rFonts w:ascii="Arial" w:hAnsi="Arial" w:cs="Arial"/>
-                <w:lang w:val="en-US"/>
-              </w:rPr>
-              <w:t>channels</w:t>
-            </w:r>
-            <w:r>
-              <w:rPr>
-                <w:rFonts w:ascii="Arial" w:hAnsi="Arial" w:cs="Arial"/>
-                <w:lang w:val="en-US"/>
-              </w:rPr>
-              <w:t xml:space="preserve"> again as a default.</w:t>
-            </w:r>
-          </w:p>
-          <w:p>
-            <w:pPr>
-              <w:pStyle w:val="ListParagraph"/>
-              <w:rPr>
-                <w:rFonts w:ascii="Arial" w:hAnsi="Arial" w:cs="Arial"/>
-                <w:b/>
-                <w:lang w:val="en-US"/>
-              </w:rPr>
-            </w:pPr>
-            <w:bookmarkStart w:id="0" w:name="_GoBack"/>
-            <w:bookmarkEnd w:id="0"/>
+              <w:t>The user must be able to clear the search and load a list of all channels again as a default.</w:t>
+            </w:r>
+          </w:p>
+          <w:p>
+            <w:pPr>
+              <w:pStyle w:val="ListParagraph"/>
+              <w:rPr>
+                <w:rFonts w:ascii="Arial" w:hAnsi="Arial" w:cs="Arial"/>
+                <w:b/>
+                <w:lang w:val="en-US"/>
+              </w:rPr>
+            </w:pPr>
           </w:p>
           <w:p>
             <w:pPr>
@@ -2186,22 +2114,22 @@
                 <w:b/>
                 <w:lang w:val="en-US"/>
               </w:rPr>
+              <w:t>User Story:</w:t>
+            </w:r>
+          </w:p>
+          <w:p>
+            <w:pPr>
+              <w:rPr>
+                <w:rFonts w:ascii="Arial" w:hAnsi="Arial" w:cs="Arial"/>
+                <w:lang w:val="en-US"/>
+              </w:rPr>
+            </w:pPr>
+            <w:r>
+              <w:rPr>
+                <w:rFonts w:ascii="Arial" w:hAnsi="Arial" w:cs="Arial"/>
+                <w:lang w:val="en-US"/>
+              </w:rPr>
               <w:lastRenderedPageBreak/>
-              <w:t>User Story:</w:t>
-            </w:r>
-          </w:p>
-          <w:p>
-            <w:pPr>
-              <w:rPr>
-                <w:rFonts w:ascii="Arial" w:hAnsi="Arial" w:cs="Arial"/>
-                <w:lang w:val="en-US"/>
-              </w:rPr>
-            </w:pPr>
-            <w:r>
-              <w:rPr>
-                <w:rFonts w:ascii="Arial" w:hAnsi="Arial" w:cs="Arial"/>
-                <w:lang w:val="en-US"/>
-              </w:rPr>
               <w:t>As a user who has logged in I want to be able to easily navigate between private chats and channel chats via some sort of navigation so that I can easily access private and channel chats.</w:t>
             </w:r>
           </w:p>

</xml_diff>

<commit_message>
115365 - Exercise 1 User Stories amendments based on feedback.
</commit_message>
<xml_diff>
--- a/115365 - System Inputs and Outputs/Exercises/Exercise 1 - User Stories/Exercise1-UserStories.docx
+++ b/115365 - System Inputs and Outputs/Exercises/Exercise 1 - User Stories/Exercise1-UserStories.docx
@@ -977,7 +977,56 @@
                 <w:rFonts w:ascii="Arial" w:hAnsi="Arial" w:cs="Arial"/>
                 <w:lang w:val="en-US"/>
               </w:rPr>
-              <w:t xml:space="preserve"> want to be able to see all existing private chats that I have been engaged in and would like to resume those existing chats so that I can pick up where I left off in terms of communication with other users.</w:t>
+              <w:t xml:space="preserve"> want to be able to see all existing private chats that I have been engaged in </w:t>
+            </w:r>
+            <w:r>
+              <w:rPr>
+                <w:rFonts w:ascii="Arial" w:hAnsi="Arial" w:cs="Arial"/>
+                <w:lang w:val="en-US"/>
+              </w:rPr>
+              <w:t xml:space="preserve">so that I have a </w:t>
+            </w:r>
+            <w:r>
+              <w:rPr>
+                <w:rFonts w:ascii="Arial" w:hAnsi="Arial" w:cs="Arial"/>
+                <w:lang w:val="en-US"/>
+              </w:rPr>
+              <w:t xml:space="preserve">record of </w:t>
+            </w:r>
+            <w:r>
+              <w:rPr>
+                <w:rFonts w:ascii="Arial" w:hAnsi="Arial" w:cs="Arial"/>
+                <w:lang w:val="en-US"/>
+              </w:rPr>
+              <w:t>history of</w:t>
+            </w:r>
+            <w:r>
+              <w:rPr>
+                <w:rFonts w:ascii="Arial" w:hAnsi="Arial" w:cs="Arial"/>
+                <w:lang w:val="en-US"/>
+              </w:rPr>
+              <w:t xml:space="preserve"> all</w:t>
+            </w:r>
+            <w:r>
+              <w:rPr>
+                <w:rFonts w:ascii="Arial" w:hAnsi="Arial" w:cs="Arial"/>
+                <w:lang w:val="en-US"/>
+              </w:rPr>
+              <w:t xml:space="preserve"> the people </w:t>
+            </w:r>
+            <w:r>
+              <w:rPr>
+                <w:rFonts w:ascii="Arial" w:hAnsi="Arial" w:cs="Arial"/>
+                <w:lang w:val="en-US"/>
+              </w:rPr>
+              <w:t xml:space="preserve">that </w:t>
+            </w:r>
+            <w:r>
+              <w:rPr>
+                <w:rFonts w:ascii="Arial" w:hAnsi="Arial" w:cs="Arial"/>
+                <w:lang w:val="en-US"/>
+              </w:rPr>
+              <w:t>I have communicated with.</w:t>
             </w:r>
           </w:p>
           <w:p>
@@ -1071,75 +1120,6 @@
           </w:p>
           <w:p>
             <w:pPr>
-              <w:pStyle w:val="ListParagraph"/>
-              <w:numPr>
-                <w:ilvl w:val="0"/>
-                <w:numId w:val="5"/>
-              </w:numPr>
-              <w:rPr>
-                <w:rFonts w:ascii="Arial" w:hAnsi="Arial" w:cs="Arial"/>
-                <w:lang w:val="en-US"/>
-              </w:rPr>
-            </w:pPr>
-            <w:r>
-              <w:rPr>
-                <w:rFonts w:ascii="Arial" w:hAnsi="Arial" w:cs="Arial"/>
-                <w:lang w:val="en-US"/>
-              </w:rPr>
-              <w:t>There should be an interactive icon such as a</w:t>
-            </w:r>
-            <w:r>
-              <w:rPr>
-                <w:rFonts w:ascii="Arial" w:hAnsi="Arial" w:cs="Arial"/>
-                <w:lang w:val="en-US"/>
-              </w:rPr>
-              <w:t xml:space="preserve"> message </w:t>
-            </w:r>
-            <w:r>
-              <w:rPr>
-                <w:rFonts w:ascii="Arial" w:hAnsi="Arial" w:cs="Arial"/>
-                <w:lang w:val="en-US"/>
-              </w:rPr>
-              <w:t>icon next to the existing chat with the user.</w:t>
-            </w:r>
-          </w:p>
-          <w:p>
-            <w:pPr>
-              <w:pStyle w:val="ListParagraph"/>
-              <w:numPr>
-                <w:ilvl w:val="0"/>
-                <w:numId w:val="5"/>
-              </w:numPr>
-              <w:rPr>
-                <w:rFonts w:ascii="Arial" w:hAnsi="Arial" w:cs="Arial"/>
-                <w:lang w:val="en-US"/>
-              </w:rPr>
-            </w:pPr>
-            <w:r>
-              <w:rPr>
-                <w:rFonts w:ascii="Arial" w:hAnsi="Arial" w:cs="Arial"/>
-                <w:lang w:val="en-US"/>
-              </w:rPr>
-              <w:t xml:space="preserve">When the user clicks on the icon to resume the private existing chat </w:t>
-            </w:r>
-            <w:r>
-              <w:rPr>
-                <w:rFonts w:ascii="Arial" w:hAnsi="Arial" w:cs="Arial"/>
-                <w:lang w:val="en-US"/>
-              </w:rPr>
-              <w:t xml:space="preserve">then the contents of the chat history must be loaded and the user can continue communicating </w:t>
-            </w:r>
-            <w:r>
-              <w:rPr>
-                <w:rFonts w:ascii="Arial" w:hAnsi="Arial" w:cs="Arial"/>
-                <w:lang w:val="en-US"/>
-              </w:rPr>
-              <w:t>with the other user.</w:t>
-            </w:r>
-          </w:p>
-          <w:p>
-            <w:pPr>
-              <w:pStyle w:val="ListParagraph"/>
               <w:rPr>
                 <w:rFonts w:ascii="Arial" w:hAnsi="Arial" w:cs="Arial"/>
                 <w:lang w:val="en-US"/>
@@ -1164,6 +1144,9 @@
           </w:tcPr>
           <w:p>
             <w:pPr>
+              <w:tabs>
+                <w:tab w:val="left" w:pos="5010"/>
+              </w:tabs>
               <w:rPr>
                 <w:rFonts w:ascii="Arial" w:hAnsi="Arial" w:cs="Arial"/>
                 <w:b/>
@@ -1181,36 +1164,60 @@
           </w:p>
           <w:p>
             <w:pPr>
-              <w:rPr>
-                <w:rFonts w:ascii="Arial" w:hAnsi="Arial" w:cs="Arial"/>
-                <w:lang w:val="en-US"/>
-              </w:rPr>
-            </w:pPr>
-            <w:r>
-              <w:rPr>
-                <w:rFonts w:ascii="Arial" w:hAnsi="Arial" w:cs="Arial"/>
-                <w:lang w:val="en-US"/>
-              </w:rPr>
-              <w:t>As a user I want to be able to see a list of</w:t>
-            </w:r>
-            <w:r>
-              <w:rPr>
-                <w:rFonts w:ascii="Arial" w:hAnsi="Arial" w:cs="Arial"/>
-                <w:lang w:val="en-US"/>
-              </w:rPr>
-              <w:t xml:space="preserve"> available channels so that I can view them and possibly join them.</w:t>
-            </w:r>
-          </w:p>
-          <w:p>
-            <w:pPr>
-              <w:rPr>
-                <w:rFonts w:ascii="Arial" w:hAnsi="Arial" w:cs="Arial"/>
-                <w:lang w:val="en-US"/>
-              </w:rPr>
-            </w:pPr>
-          </w:p>
-          <w:p>
-            <w:pPr>
+              <w:tabs>
+                <w:tab w:val="left" w:pos="5010"/>
+              </w:tabs>
+              <w:rPr>
+                <w:rFonts w:ascii="Arial" w:hAnsi="Arial" w:cs="Arial"/>
+                <w:lang w:val="en-US"/>
+              </w:rPr>
+            </w:pPr>
+            <w:r>
+              <w:rPr>
+                <w:rFonts w:ascii="Arial" w:hAnsi="Arial" w:cs="Arial"/>
+                <w:lang w:val="en-US"/>
+              </w:rPr>
+              <w:t xml:space="preserve">As a user I want to be able to resume existing </w:t>
+            </w:r>
+            <w:r>
+              <w:rPr>
+                <w:rFonts w:ascii="Arial" w:hAnsi="Arial" w:cs="Arial"/>
+                <w:lang w:val="en-US"/>
+              </w:rPr>
+              <w:t xml:space="preserve">private </w:t>
+            </w:r>
+            <w:r>
+              <w:rPr>
+                <w:rFonts w:ascii="Arial" w:hAnsi="Arial" w:cs="Arial"/>
+                <w:lang w:val="en-US"/>
+              </w:rPr>
+              <w:t xml:space="preserve">chats </w:t>
+            </w:r>
+            <w:r>
+              <w:rPr>
+                <w:rFonts w:ascii="Arial" w:hAnsi="Arial" w:cs="Arial"/>
+                <w:lang w:val="en-US"/>
+              </w:rPr>
+              <w:t>so that I can pick up where I let off in terms of communicating with other users.</w:t>
+            </w:r>
+          </w:p>
+          <w:p>
+            <w:pPr>
+              <w:tabs>
+                <w:tab w:val="left" w:pos="5010"/>
+              </w:tabs>
+              <w:rPr>
+                <w:rFonts w:ascii="Arial" w:hAnsi="Arial" w:cs="Arial"/>
+                <w:b/>
+                <w:lang w:val="en-US"/>
+              </w:rPr>
+            </w:pPr>
+          </w:p>
+          <w:p>
+            <w:pPr>
+              <w:tabs>
+                <w:tab w:val="left" w:pos="5010"/>
+              </w:tabs>
               <w:rPr>
                 <w:rFonts w:ascii="Arial" w:hAnsi="Arial" w:cs="Arial"/>
                 <w:b/>
@@ -1233,29 +1240,88 @@
                 <w:ilvl w:val="0"/>
                 <w:numId w:val="5"/>
               </w:numPr>
-              <w:rPr>
-                <w:rFonts w:ascii="Arial" w:hAnsi="Arial" w:cs="Arial"/>
-                <w:b/>
-                <w:lang w:val="en-US"/>
-              </w:rPr>
-            </w:pPr>
-            <w:r>
-              <w:rPr>
-                <w:rFonts w:ascii="Arial" w:hAnsi="Arial" w:cs="Arial"/>
-                <w:lang w:val="en-US"/>
-              </w:rPr>
-              <w:t xml:space="preserve">A channel list page should be provided where all </w:t>
-            </w:r>
-            <w:r>
-              <w:rPr>
-                <w:rFonts w:ascii="Arial" w:hAnsi="Arial" w:cs="Arial"/>
-                <w:lang w:val="en-US"/>
-              </w:rPr>
-              <w:t>channels on the system are loaded for the user to view and interact with.</w:t>
-            </w:r>
-          </w:p>
-          <w:p>
-            <w:pPr>
+              <w:spacing w:after="160" w:line="259" w:lineRule="auto"/>
+              <w:rPr>
+                <w:rFonts w:ascii="Arial" w:hAnsi="Arial" w:cs="Arial"/>
+                <w:lang w:val="en-US"/>
+              </w:rPr>
+            </w:pPr>
+            <w:r>
+              <w:rPr>
+                <w:rFonts w:ascii="Arial" w:hAnsi="Arial" w:cs="Arial"/>
+                <w:lang w:val="en-US"/>
+              </w:rPr>
+              <w:t>When the user loads a list of all private chats they have had t</w:t>
+            </w:r>
+            <w:r>
+              <w:rPr>
+                <w:rFonts w:ascii="Arial" w:hAnsi="Arial" w:cs="Arial"/>
+                <w:lang w:val="en-US"/>
+              </w:rPr>
+              <w:t>here should be an interactive icon such as a</w:t>
+            </w:r>
+            <w:r>
+              <w:rPr>
+                <w:rFonts w:ascii="Arial" w:hAnsi="Arial" w:cs="Arial"/>
+                <w:lang w:val="en-US"/>
+              </w:rPr>
+              <w:t xml:space="preserve"> message </w:t>
+            </w:r>
+            <w:r>
+              <w:rPr>
+                <w:rFonts w:ascii="Arial" w:hAnsi="Arial" w:cs="Arial"/>
+                <w:lang w:val="en-US"/>
+              </w:rPr>
+              <w:t xml:space="preserve">icon next to the existing chat with </w:t>
+            </w:r>
+            <w:r>
+              <w:rPr>
+                <w:rFonts w:ascii="Arial" w:hAnsi="Arial" w:cs="Arial"/>
+                <w:lang w:val="en-US"/>
+              </w:rPr>
+              <w:t>a</w:t>
+            </w:r>
+            <w:r>
+              <w:rPr>
+                <w:rFonts w:ascii="Arial" w:hAnsi="Arial" w:cs="Arial"/>
+                <w:lang w:val="en-US"/>
+              </w:rPr>
+              <w:t xml:space="preserve"> user.</w:t>
+            </w:r>
+          </w:p>
+          <w:p>
+            <w:pPr>
+              <w:pStyle w:val="ListParagraph"/>
+              <w:numPr>
+                <w:ilvl w:val="0"/>
+                <w:numId w:val="5"/>
+              </w:numPr>
+              <w:spacing w:after="160" w:line="259" w:lineRule="auto"/>
+              <w:rPr>
+                <w:rFonts w:ascii="Arial" w:hAnsi="Arial" w:cs="Arial"/>
+                <w:lang w:val="en-US"/>
+              </w:rPr>
+            </w:pPr>
+            <w:r>
+              <w:rPr>
+                <w:rFonts w:ascii="Arial" w:hAnsi="Arial" w:cs="Arial"/>
+                <w:lang w:val="en-US"/>
+              </w:rPr>
+              <w:t xml:space="preserve">When the user clicks on the icon to resume the private existing chat </w:t>
+            </w:r>
+            <w:r>
+              <w:rPr>
+                <w:rFonts w:ascii="Arial" w:hAnsi="Arial" w:cs="Arial"/>
+                <w:lang w:val="en-US"/>
+              </w:rPr>
+              <w:t>then the contents of the chat history must be loaded and the user can continue communicating with the other user.</w:t>
+            </w:r>
+          </w:p>
+          <w:p>
+            <w:pPr>
+              <w:tabs>
+                <w:tab w:val="left" w:pos="5010"/>
+              </w:tabs>
               <w:rPr>
                 <w:rFonts w:ascii="Arial" w:hAnsi="Arial" w:cs="Arial"/>
                 <w:b/>
@@ -1267,18 +1333,15 @@
           </w:p>
           <w:p>
             <w:pPr>
-              <w:rPr>
-                <w:rFonts w:ascii="Arial" w:hAnsi="Arial" w:cs="Arial"/>
-                <w:lang w:val="en-US"/>
-              </w:rPr>
-            </w:pPr>
-            <w:r>
-              <w:rPr>
-                <w:rFonts w:ascii="Arial" w:hAnsi="Arial" w:cs="Arial"/>
-                <w:lang w:val="en-US"/>
-              </w:rPr>
-              <w:t xml:space="preserve"> </w:t>
-            </w:r>
+              <w:tabs>
+                <w:tab w:val="left" w:pos="5010"/>
+              </w:tabs>
+              <w:rPr>
+                <w:rFonts w:ascii="Arial" w:hAnsi="Arial" w:cs="Arial"/>
+                <w:b/>
+                <w:lang w:val="en-US"/>
+              </w:rPr>
+            </w:pPr>
           </w:p>
         </w:tc>
       </w:tr>
@@ -1316,35 +1379,14 @@
                 <w:rFonts w:ascii="Arial" w:hAnsi="Arial" w:cs="Arial"/>
                 <w:lang w:val="en-US"/>
               </w:rPr>
-              <w:t>As a user I would like for the ability to be able to search for channels</w:t>
-            </w:r>
-            <w:r>
-              <w:rPr>
-                <w:rFonts w:ascii="Arial" w:hAnsi="Arial" w:cs="Arial"/>
-                <w:lang w:val="en-US"/>
-              </w:rPr>
-              <w:t xml:space="preserve"> that I have not joined</w:t>
-            </w:r>
-            <w:r>
-              <w:rPr>
-                <w:rFonts w:ascii="Arial" w:hAnsi="Arial" w:cs="Arial"/>
-                <w:lang w:val="en-US"/>
-              </w:rPr>
-              <w:t xml:space="preserve"> so that I can find channels that I am looking for </w:t>
-            </w:r>
-            <w:r>
-              <w:rPr>
-                <w:rFonts w:ascii="Arial" w:hAnsi="Arial" w:cs="Arial"/>
-                <w:lang w:val="en-US"/>
-              </w:rPr>
-              <w:t>more easily</w:t>
-            </w:r>
-            <w:r>
-              <w:rPr>
-                <w:rFonts w:ascii="Arial" w:hAnsi="Arial" w:cs="Arial"/>
-                <w:lang w:val="en-US"/>
-              </w:rPr>
-              <w:t>.</w:t>
+              <w:t>As a user I want to be able to see a list of</w:t>
+            </w:r>
+            <w:r>
+              <w:rPr>
+                <w:rFonts w:ascii="Arial" w:hAnsi="Arial" w:cs="Arial"/>
+                <w:lang w:val="en-US"/>
+              </w:rPr>
+              <w:t xml:space="preserve"> available channels so that I can view them and possibly join them.</w:t>
             </w:r>
           </w:p>
           <w:p>
@@ -1390,125 +1432,39 @@
                 <w:rFonts w:ascii="Arial" w:hAnsi="Arial" w:cs="Arial"/>
                 <w:lang w:val="en-US"/>
               </w:rPr>
-              <w:t>On a channels list page there must be a search facility provided such as a textbox to enter text and a button to search.</w:t>
-            </w:r>
-          </w:p>
-          <w:p>
-            <w:pPr>
-              <w:pStyle w:val="ListParagraph"/>
-              <w:numPr>
-                <w:ilvl w:val="0"/>
-                <w:numId w:val="5"/>
-              </w:numPr>
-              <w:rPr>
-                <w:rFonts w:ascii="Arial" w:hAnsi="Arial" w:cs="Arial"/>
-                <w:b/>
-                <w:lang w:val="en-US"/>
-              </w:rPr>
-            </w:pPr>
-            <w:r>
-              <w:rPr>
-                <w:rFonts w:ascii="Arial" w:hAnsi="Arial" w:cs="Arial"/>
-                <w:lang w:val="en-US"/>
-              </w:rPr>
-              <w:t>The search facility must allow users to search for existing channels</w:t>
-            </w:r>
-            <w:r>
-              <w:rPr>
-                <w:rFonts w:ascii="Arial" w:hAnsi="Arial" w:cs="Arial"/>
-                <w:lang w:val="en-US"/>
-              </w:rPr>
-              <w:t xml:space="preserve"> and exclude channels that the user has already joined</w:t>
-            </w:r>
-            <w:r>
-              <w:rPr>
-                <w:rFonts w:ascii="Arial" w:hAnsi="Arial" w:cs="Arial"/>
-                <w:lang w:val="en-US"/>
-              </w:rPr>
-              <w:t>.</w:t>
-            </w:r>
-          </w:p>
-          <w:p>
-            <w:pPr>
-              <w:pStyle w:val="ListParagraph"/>
-              <w:numPr>
-                <w:ilvl w:val="0"/>
-                <w:numId w:val="5"/>
-              </w:numPr>
-              <w:rPr>
-                <w:rFonts w:ascii="Arial" w:hAnsi="Arial" w:cs="Arial"/>
-                <w:b/>
-                <w:lang w:val="en-US"/>
-              </w:rPr>
-            </w:pPr>
-            <w:r>
-              <w:rPr>
-                <w:rFonts w:ascii="Arial" w:hAnsi="Arial" w:cs="Arial"/>
-                <w:lang w:val="en-US"/>
-              </w:rPr>
-              <w:t>Search results must be displayed to a user.</w:t>
-            </w:r>
-          </w:p>
-          <w:p>
-            <w:pPr>
-              <w:pStyle w:val="ListParagraph"/>
-              <w:numPr>
-                <w:ilvl w:val="0"/>
-                <w:numId w:val="5"/>
-              </w:numPr>
-              <w:rPr>
-                <w:rFonts w:ascii="Arial" w:hAnsi="Arial" w:cs="Arial"/>
-                <w:b/>
-                <w:lang w:val="en-US"/>
-              </w:rPr>
-            </w:pPr>
-            <w:r>
-              <w:rPr>
-                <w:rFonts w:ascii="Arial" w:hAnsi="Arial" w:cs="Arial"/>
-                <w:lang w:val="en-US"/>
-              </w:rPr>
-              <w:t>If there are no results found from the search operation then the user should be notified that no results were found based on their search.</w:t>
-            </w:r>
-          </w:p>
-          <w:p>
-            <w:pPr>
-              <w:pStyle w:val="ListParagraph"/>
-              <w:numPr>
-                <w:ilvl w:val="0"/>
-                <w:numId w:val="5"/>
-              </w:numPr>
-              <w:rPr>
-                <w:rFonts w:ascii="Arial" w:hAnsi="Arial" w:cs="Arial"/>
-                <w:b/>
-                <w:lang w:val="en-US"/>
-              </w:rPr>
-            </w:pPr>
-            <w:r>
-              <w:rPr>
-                <w:rFonts w:ascii="Arial" w:hAnsi="Arial" w:cs="Arial"/>
-                <w:lang w:val="en-US"/>
-              </w:rPr>
-              <w:t>The user must be able to clear the search and load a list of all channels again as a default.</w:t>
-            </w:r>
-          </w:p>
-          <w:p>
-            <w:pPr>
-              <w:pStyle w:val="ListParagraph"/>
-              <w:rPr>
-                <w:rFonts w:ascii="Arial" w:hAnsi="Arial" w:cs="Arial"/>
-                <w:b/>
-                <w:lang w:val="en-US"/>
-              </w:rPr>
-            </w:pPr>
-          </w:p>
-          <w:p>
-            <w:pPr>
-              <w:pStyle w:val="ListParagraph"/>
-              <w:rPr>
-                <w:rFonts w:ascii="Arial" w:hAnsi="Arial" w:cs="Arial"/>
-                <w:lang w:val="en-US"/>
-              </w:rPr>
-            </w:pPr>
+              <w:t xml:space="preserve">A channel list page should be provided where all </w:t>
+            </w:r>
+            <w:r>
+              <w:rPr>
+                <w:rFonts w:ascii="Arial" w:hAnsi="Arial" w:cs="Arial"/>
+                <w:lang w:val="en-US"/>
+              </w:rPr>
+              <w:t>channels on the system are loaded for the user to view and interact with.</w:t>
+            </w:r>
+          </w:p>
+          <w:p>
+            <w:pPr>
+              <w:rPr>
+                <w:rFonts w:ascii="Arial" w:hAnsi="Arial" w:cs="Arial"/>
+                <w:b/>
+                <w:lang w:val="en-US"/>
+              </w:rPr>
+            </w:pPr>
+          </w:p>
+          <w:p>
+            <w:pPr>
+              <w:rPr>
+                <w:rFonts w:ascii="Arial" w:hAnsi="Arial" w:cs="Arial"/>
+                <w:lang w:val="en-US"/>
+              </w:rPr>
+            </w:pPr>
+            <w:r>
+              <w:rPr>
+                <w:rFonts w:ascii="Arial" w:hAnsi="Arial" w:cs="Arial"/>
+                <w:lang w:val="en-US"/>
+              </w:rPr>
+              <w:t xml:space="preserve"> </w:t>
+            </w:r>
           </w:p>
         </w:tc>
       </w:tr>
@@ -1531,7 +1487,6 @@
                 <w:b/>
                 <w:lang w:val="en-US"/>
               </w:rPr>
-              <w:lastRenderedPageBreak/>
               <w:t>User Story:</w:t>
             </w:r>
           </w:p>
@@ -1547,7 +1502,35 @@
                 <w:rFonts w:ascii="Arial" w:hAnsi="Arial" w:cs="Arial"/>
                 <w:lang w:val="en-US"/>
               </w:rPr>
-              <w:t xml:space="preserve">As a user I want to be able to join channels easily so that I can be part of the channel to start interacting with minimal effort. </w:t>
+              <w:t>As a user I would like the ability to be able to search for channels</w:t>
+            </w:r>
+            <w:r>
+              <w:rPr>
+                <w:rFonts w:ascii="Arial" w:hAnsi="Arial" w:cs="Arial"/>
+                <w:lang w:val="en-US"/>
+              </w:rPr>
+              <w:t xml:space="preserve"> that I have not joined</w:t>
+            </w:r>
+            <w:r>
+              <w:rPr>
+                <w:rFonts w:ascii="Arial" w:hAnsi="Arial" w:cs="Arial"/>
+                <w:lang w:val="en-US"/>
+              </w:rPr>
+              <w:t xml:space="preserve"> so that I can find channels that I am looking for </w:t>
+            </w:r>
+            <w:r>
+              <w:rPr>
+                <w:rFonts w:ascii="Arial" w:hAnsi="Arial" w:cs="Arial"/>
+                <w:lang w:val="en-US"/>
+              </w:rPr>
+              <w:t>more easily</w:t>
+            </w:r>
+            <w:r>
+              <w:rPr>
+                <w:rFonts w:ascii="Arial" w:hAnsi="Arial" w:cs="Arial"/>
+                <w:lang w:val="en-US"/>
+              </w:rPr>
+              <w:t>.</w:t>
             </w:r>
           </w:p>
           <w:p>
@@ -1580,20 +1563,21 @@
               <w:pStyle w:val="ListParagraph"/>
               <w:numPr>
                 <w:ilvl w:val="0"/>
-                <w:numId w:val="6"/>
+                <w:numId w:val="5"/>
               </w:numPr>
-              <w:spacing w:after="160" w:line="259" w:lineRule="auto"/>
-              <w:rPr>
-                <w:rFonts w:ascii="Arial" w:hAnsi="Arial" w:cs="Arial"/>
-                <w:lang w:val="en-US"/>
-              </w:rPr>
-            </w:pPr>
-            <w:r>
-              <w:rPr>
-                <w:rFonts w:ascii="Arial" w:hAnsi="Arial" w:cs="Arial"/>
-                <w:lang w:val="en-US"/>
-              </w:rPr>
-              <w:t xml:space="preserve">On the channel list where all or searched for channels are displayed there should be a button or interactive icon that the user can click on to join a channel. </w:t>
+              <w:rPr>
+                <w:rFonts w:ascii="Arial" w:hAnsi="Arial" w:cs="Arial"/>
+                <w:b/>
+                <w:lang w:val="en-US"/>
+              </w:rPr>
+            </w:pPr>
+            <w:r>
+              <w:rPr>
+                <w:rFonts w:ascii="Arial" w:hAnsi="Arial" w:cs="Arial"/>
+                <w:lang w:val="en-US"/>
+              </w:rPr>
+              <w:lastRenderedPageBreak/>
+              <w:t>On a channels list page there must be a search facility provided such as a textbox to enter text and a button to search.</w:t>
             </w:r>
           </w:p>
           <w:p>
@@ -1601,27 +1585,114 @@
               <w:pStyle w:val="ListParagraph"/>
               <w:numPr>
                 <w:ilvl w:val="0"/>
-                <w:numId w:val="6"/>
+                <w:numId w:val="5"/>
               </w:numPr>
-              <w:spacing w:after="160" w:line="259" w:lineRule="auto"/>
-              <w:rPr>
-                <w:rFonts w:ascii="Arial" w:hAnsi="Arial" w:cs="Arial"/>
-                <w:lang w:val="en-US"/>
-              </w:rPr>
-            </w:pPr>
-            <w:r>
-              <w:rPr>
-                <w:rFonts w:ascii="Arial" w:hAnsi="Arial" w:cs="Arial"/>
-                <w:lang w:val="en-US"/>
-              </w:rPr>
-              <w:t>Once a user has joined a channel they should be added to the channel as a user and be able to start interacting/sending messages on the channel.</w:t>
-            </w:r>
-          </w:p>
-          <w:p>
-            <w:pPr>
-              <w:rPr>
-                <w:rFonts w:ascii="Arial" w:hAnsi="Arial" w:cs="Arial"/>
-                <w:b/>
+              <w:rPr>
+                <w:rFonts w:ascii="Arial" w:hAnsi="Arial" w:cs="Arial"/>
+                <w:b/>
+                <w:lang w:val="en-US"/>
+              </w:rPr>
+            </w:pPr>
+            <w:r>
+              <w:rPr>
+                <w:rFonts w:ascii="Arial" w:hAnsi="Arial" w:cs="Arial"/>
+                <w:lang w:val="en-US"/>
+              </w:rPr>
+              <w:t>The search facility must allow users to search for existing channels</w:t>
+            </w:r>
+            <w:r>
+              <w:rPr>
+                <w:rFonts w:ascii="Arial" w:hAnsi="Arial" w:cs="Arial"/>
+                <w:lang w:val="en-US"/>
+              </w:rPr>
+              <w:t xml:space="preserve"> and exclude channels that the user has already joined</w:t>
+            </w:r>
+            <w:r>
+              <w:rPr>
+                <w:rFonts w:ascii="Arial" w:hAnsi="Arial" w:cs="Arial"/>
+                <w:lang w:val="en-US"/>
+              </w:rPr>
+              <w:t>.</w:t>
+            </w:r>
+          </w:p>
+          <w:p>
+            <w:pPr>
+              <w:pStyle w:val="ListParagraph"/>
+              <w:numPr>
+                <w:ilvl w:val="0"/>
+                <w:numId w:val="5"/>
+              </w:numPr>
+              <w:rPr>
+                <w:rFonts w:ascii="Arial" w:hAnsi="Arial" w:cs="Arial"/>
+                <w:b/>
+                <w:lang w:val="en-US"/>
+              </w:rPr>
+            </w:pPr>
+            <w:r>
+              <w:rPr>
+                <w:rFonts w:ascii="Arial" w:hAnsi="Arial" w:cs="Arial"/>
+                <w:lang w:val="en-US"/>
+              </w:rPr>
+              <w:t>Search results must be displayed to a user.</w:t>
+            </w:r>
+          </w:p>
+          <w:p>
+            <w:pPr>
+              <w:pStyle w:val="ListParagraph"/>
+              <w:numPr>
+                <w:ilvl w:val="0"/>
+                <w:numId w:val="5"/>
+              </w:numPr>
+              <w:rPr>
+                <w:rFonts w:ascii="Arial" w:hAnsi="Arial" w:cs="Arial"/>
+                <w:b/>
+                <w:lang w:val="en-US"/>
+              </w:rPr>
+            </w:pPr>
+            <w:r>
+              <w:rPr>
+                <w:rFonts w:ascii="Arial" w:hAnsi="Arial" w:cs="Arial"/>
+                <w:lang w:val="en-US"/>
+              </w:rPr>
+              <w:t>If there are no results found from the search operation then the user should be notified that no results were found based on their search.</w:t>
+            </w:r>
+          </w:p>
+          <w:p>
+            <w:pPr>
+              <w:pStyle w:val="ListParagraph"/>
+              <w:numPr>
+                <w:ilvl w:val="0"/>
+                <w:numId w:val="5"/>
+              </w:numPr>
+              <w:rPr>
+                <w:rFonts w:ascii="Arial" w:hAnsi="Arial" w:cs="Arial"/>
+                <w:b/>
+                <w:lang w:val="en-US"/>
+              </w:rPr>
+            </w:pPr>
+            <w:r>
+              <w:rPr>
+                <w:rFonts w:ascii="Arial" w:hAnsi="Arial" w:cs="Arial"/>
+                <w:lang w:val="en-US"/>
+              </w:rPr>
+              <w:t>The user must be able to clear the search and load a list of all channels again as a default.</w:t>
+            </w:r>
+          </w:p>
+          <w:p>
+            <w:pPr>
+              <w:pStyle w:val="ListParagraph"/>
+              <w:rPr>
+                <w:rFonts w:ascii="Arial" w:hAnsi="Arial" w:cs="Arial"/>
+                <w:b/>
+                <w:lang w:val="en-US"/>
+              </w:rPr>
+            </w:pPr>
+          </w:p>
+          <w:p>
+            <w:pPr>
+              <w:pStyle w:val="ListParagraph"/>
+              <w:rPr>
+                <w:rFonts w:ascii="Arial" w:hAnsi="Arial" w:cs="Arial"/>
                 <w:lang w:val="en-US"/>
               </w:rPr>
             </w:pPr>
@@ -1647,6 +1718,7 @@
                 <w:b/>
                 <w:lang w:val="en-US"/>
               </w:rPr>
+              <w:lastRenderedPageBreak/>
               <w:t>User Story:</w:t>
             </w:r>
           </w:p>
@@ -1662,21 +1734,7 @@
                 <w:rFonts w:ascii="Arial" w:hAnsi="Arial" w:cs="Arial"/>
                 <w:lang w:val="en-US"/>
               </w:rPr>
-              <w:t xml:space="preserve">As a user I would want to see the entire chat history of a channel that I have joined so that I can see all </w:t>
-            </w:r>
-            <w:r>
-              <w:rPr>
-                <w:rFonts w:ascii="Arial" w:hAnsi="Arial" w:cs="Arial"/>
-                <w:lang w:val="en-US"/>
-              </w:rPr>
-              <w:t>existing</w:t>
-            </w:r>
-            <w:r>
-              <w:rPr>
-                <w:rFonts w:ascii="Arial" w:hAnsi="Arial" w:cs="Arial"/>
-                <w:lang w:val="en-US"/>
-              </w:rPr>
-              <w:t xml:space="preserve"> messages that have been posted on the channel.</w:t>
+              <w:t xml:space="preserve">As a user I want to be able to join channels easily so that I can be part of the channel to start interacting with minimal effort. </w:t>
             </w:r>
           </w:p>
           <w:p>
@@ -1709,34 +1767,57 @@
               <w:pStyle w:val="ListParagraph"/>
               <w:numPr>
                 <w:ilvl w:val="0"/>
-                <w:numId w:val="5"/>
+                <w:numId w:val="6"/>
               </w:numPr>
-              <w:rPr>
-                <w:rFonts w:ascii="Arial" w:hAnsi="Arial" w:cs="Arial"/>
-                <w:lang w:val="en-US"/>
-              </w:rPr>
-            </w:pPr>
-            <w:r>
-              <w:rPr>
-                <w:rFonts w:ascii="Arial" w:hAnsi="Arial" w:cs="Arial"/>
-                <w:lang w:val="en-US"/>
-              </w:rPr>
-              <w:t>When a user joins a channel or when a user opens the chat of an already joined channel then all messages that where sent on the channel must be retrieved and displayed to the user.</w:t>
-            </w:r>
-          </w:p>
-          <w:p>
-            <w:pPr>
-              <w:rPr>
-                <w:rFonts w:ascii="Arial" w:hAnsi="Arial" w:cs="Arial"/>
-                <w:b/>
-                <w:lang w:val="en-US"/>
-              </w:rPr>
-            </w:pPr>
-          </w:p>
-          <w:p>
-            <w:pPr>
-              <w:rPr>
-                <w:rFonts w:ascii="Arial" w:hAnsi="Arial" w:cs="Arial"/>
+              <w:spacing w:after="160" w:line="259" w:lineRule="auto"/>
+              <w:rPr>
+                <w:rFonts w:ascii="Arial" w:hAnsi="Arial" w:cs="Arial"/>
+                <w:lang w:val="en-US"/>
+              </w:rPr>
+            </w:pPr>
+            <w:r>
+              <w:rPr>
+                <w:rFonts w:ascii="Arial" w:hAnsi="Arial" w:cs="Arial"/>
+                <w:lang w:val="en-US"/>
+              </w:rPr>
+              <w:t xml:space="preserve">On the channel list where all or searched for channels are displayed there should be a button or interactive icon that the user can click on to join a channel. </w:t>
+            </w:r>
+          </w:p>
+          <w:p>
+            <w:pPr>
+              <w:pStyle w:val="ListParagraph"/>
+              <w:numPr>
+                <w:ilvl w:val="0"/>
+                <w:numId w:val="6"/>
+              </w:numPr>
+              <w:spacing w:after="160" w:line="259" w:lineRule="auto"/>
+              <w:rPr>
+                <w:rFonts w:ascii="Arial" w:hAnsi="Arial" w:cs="Arial"/>
+                <w:lang w:val="en-US"/>
+              </w:rPr>
+            </w:pPr>
+            <w:r>
+              <w:rPr>
+                <w:rFonts w:ascii="Arial" w:hAnsi="Arial" w:cs="Arial"/>
+                <w:lang w:val="en-US"/>
+              </w:rPr>
+              <w:t>Once a user has joined a channel they should be added to the channel as a user and be able to start interacting/sending messages on the channel.</w:t>
+            </w:r>
+          </w:p>
+          <w:p>
+            <w:pPr>
+              <w:rPr>
+                <w:rFonts w:ascii="Arial" w:hAnsi="Arial" w:cs="Arial"/>
+                <w:b/>
+                <w:lang w:val="en-US"/>
+              </w:rPr>
+            </w:pPr>
+          </w:p>
+          <w:p>
+            <w:pPr>
+              <w:rPr>
+                <w:rFonts w:ascii="Arial" w:hAnsi="Arial" w:cs="Arial"/>
+                <w:b/>
                 <w:lang w:val="en-US"/>
               </w:rPr>
             </w:pPr>
@@ -1777,7 +1858,21 @@
                 <w:rFonts w:ascii="Arial" w:hAnsi="Arial" w:cs="Arial"/>
                 <w:lang w:val="en-US"/>
               </w:rPr>
-              <w:t xml:space="preserve">As a user I would like to ability to create my own channel and automatically be added to it so that I can post my own relevant content on the channel and for other users to join and interact with the channel.     </w:t>
+              <w:t xml:space="preserve">As a user I would want to see the entire chat history of a channel that I have joined so that I can see all </w:t>
+            </w:r>
+            <w:r>
+              <w:rPr>
+                <w:rFonts w:ascii="Arial" w:hAnsi="Arial" w:cs="Arial"/>
+                <w:lang w:val="en-US"/>
+              </w:rPr>
+              <w:t>existing</w:t>
+            </w:r>
+            <w:r>
+              <w:rPr>
+                <w:rFonts w:ascii="Arial" w:hAnsi="Arial" w:cs="Arial"/>
+                <w:lang w:val="en-US"/>
+              </w:rPr>
+              <w:t xml:space="preserve"> messages that have been posted on the channel.</w:t>
             </w:r>
           </w:p>
           <w:p>
@@ -1822,124 +1917,22 @@
                 <w:rFonts w:ascii="Arial" w:hAnsi="Arial" w:cs="Arial"/>
                 <w:lang w:val="en-US"/>
               </w:rPr>
-              <w:t>On the dashboard page there should be an option to allow the user to create their own channel.</w:t>
-            </w:r>
-          </w:p>
-          <w:p>
-            <w:pPr>
-              <w:pStyle w:val="ListParagraph"/>
-              <w:numPr>
-                <w:ilvl w:val="0"/>
-                <w:numId w:val="5"/>
-              </w:numPr>
-              <w:rPr>
-                <w:rFonts w:ascii="Arial" w:hAnsi="Arial" w:cs="Arial"/>
-                <w:lang w:val="en-US"/>
-              </w:rPr>
-            </w:pPr>
-            <w:r>
-              <w:rPr>
-                <w:rFonts w:ascii="Arial" w:hAnsi="Arial" w:cs="Arial"/>
-                <w:lang w:val="en-US"/>
-              </w:rPr>
-              <w:t>The proper facilities containing items such as input fields should be present to capture the relevant information for the new channel to be created.</w:t>
-            </w:r>
-          </w:p>
-          <w:p>
-            <w:pPr>
-              <w:pStyle w:val="ListParagraph"/>
-              <w:numPr>
-                <w:ilvl w:val="0"/>
-                <w:numId w:val="5"/>
-              </w:numPr>
-              <w:rPr>
-                <w:rFonts w:ascii="Arial" w:hAnsi="Arial" w:cs="Arial"/>
-                <w:lang w:val="en-US"/>
-              </w:rPr>
-            </w:pPr>
-            <w:r>
-              <w:rPr>
-                <w:rFonts w:ascii="Arial" w:hAnsi="Arial" w:cs="Arial"/>
-                <w:lang w:val="en-US"/>
-              </w:rPr>
-              <w:t>Validation must be carried out to check if another channel does not exist with the same name and the user is to be notified if their channel cannot be created.</w:t>
-            </w:r>
-          </w:p>
-          <w:p>
-            <w:pPr>
-              <w:pStyle w:val="ListParagraph"/>
-              <w:numPr>
-                <w:ilvl w:val="0"/>
-                <w:numId w:val="5"/>
-              </w:numPr>
-              <w:rPr>
-                <w:rFonts w:ascii="Arial" w:hAnsi="Arial" w:cs="Arial"/>
-                <w:lang w:val="en-US"/>
-              </w:rPr>
-            </w:pPr>
-            <w:r>
-              <w:rPr>
-                <w:rFonts w:ascii="Arial" w:hAnsi="Arial" w:cs="Arial"/>
-                <w:lang w:val="en-US"/>
-              </w:rPr>
-              <w:t xml:space="preserve">Once a user has </w:t>
-            </w:r>
-            <w:r>
-              <w:rPr>
-                <w:rFonts w:ascii="Arial" w:hAnsi="Arial" w:cs="Arial"/>
-                <w:lang w:val="en-US"/>
-              </w:rPr>
-              <w:t>successfully</w:t>
-            </w:r>
-            <w:r>
-              <w:rPr>
-                <w:rFonts w:ascii="Arial" w:hAnsi="Arial" w:cs="Arial"/>
-                <w:lang w:val="en-US"/>
-              </w:rPr>
-              <w:t xml:space="preserve"> created their channel then they must </w:t>
-            </w:r>
-            <w:r>
-              <w:rPr>
-                <w:rFonts w:ascii="Arial" w:hAnsi="Arial" w:cs="Arial"/>
-                <w:lang w:val="en-US"/>
-              </w:rPr>
-              <w:t>automatically be added to the channel as a user.</w:t>
-            </w:r>
-          </w:p>
-          <w:p>
-            <w:pPr>
-              <w:pStyle w:val="ListParagraph"/>
-              <w:numPr>
-                <w:ilvl w:val="0"/>
-                <w:numId w:val="5"/>
-              </w:numPr>
-              <w:rPr>
-                <w:rFonts w:ascii="Arial" w:hAnsi="Arial" w:cs="Arial"/>
-                <w:lang w:val="en-US"/>
-              </w:rPr>
-            </w:pPr>
-            <w:r>
-              <w:rPr>
-                <w:rFonts w:ascii="Arial" w:hAnsi="Arial" w:cs="Arial"/>
-                <w:lang w:val="en-US"/>
-              </w:rPr>
-              <w:t xml:space="preserve">The newly created channel must appear under the channel list and must be able to be searched for. </w:t>
-            </w:r>
-          </w:p>
-          <w:p>
-            <w:pPr>
-              <w:rPr>
-                <w:rFonts w:ascii="Arial" w:hAnsi="Arial" w:cs="Arial"/>
-                <w:b/>
-                <w:lang w:val="en-US"/>
-              </w:rPr>
-            </w:pPr>
-          </w:p>
-          <w:p>
-            <w:pPr>
-              <w:rPr>
-                <w:rFonts w:ascii="Arial" w:hAnsi="Arial" w:cs="Arial"/>
-                <w:b/>
+              <w:t>When a user joins a channel or when a user opens the chat of an already joined channel then all messages that where sent on the channel must be retrieved and displayed to the user.</w:t>
+            </w:r>
+          </w:p>
+          <w:p>
+            <w:pPr>
+              <w:rPr>
+                <w:rFonts w:ascii="Arial" w:hAnsi="Arial" w:cs="Arial"/>
+                <w:b/>
+                <w:lang w:val="en-US"/>
+              </w:rPr>
+            </w:pPr>
+          </w:p>
+          <w:p>
+            <w:pPr>
+              <w:rPr>
+                <w:rFonts w:ascii="Arial" w:hAnsi="Arial" w:cs="Arial"/>
                 <w:lang w:val="en-US"/>
               </w:rPr>
             </w:pPr>
@@ -1980,30 +1973,8 @@
                 <w:rFonts w:ascii="Arial" w:hAnsi="Arial" w:cs="Arial"/>
                 <w:lang w:val="en-US"/>
               </w:rPr>
-              <w:t>As a user I want to be able to log out of the system and be redirected to the login screen again so that I can</w:t>
-            </w:r>
-            <w:r>
-              <w:rPr>
-                <w:rFonts w:ascii="Arial" w:hAnsi="Arial" w:cs="Arial"/>
-                <w:lang w:val="en-US"/>
-              </w:rPr>
-              <w:t xml:space="preserve"> be sure that I don’t have unattended access to the system.</w:t>
-            </w:r>
-            <w:r>
-              <w:rPr>
-                <w:rFonts w:ascii="Arial" w:hAnsi="Arial" w:cs="Arial"/>
-                <w:lang w:val="en-US"/>
-              </w:rPr>
-              <w:t xml:space="preserve">  </w:t>
-            </w:r>
-          </w:p>
-          <w:p>
-            <w:pPr>
-              <w:rPr>
-                <w:rFonts w:ascii="Arial" w:hAnsi="Arial" w:cs="Arial"/>
-                <w:lang w:val="en-US"/>
-              </w:rPr>
-            </w:pPr>
+              <w:t xml:space="preserve">As a user I would like to ability to create my own channel and automatically be added to it so that I can post my own relevant content on the channel and for other users to join and interact with the channel.     </w:t>
+            </w:r>
           </w:p>
           <w:p>
             <w:pPr>
@@ -2047,21 +2018,7 @@
                 <w:rFonts w:ascii="Arial" w:hAnsi="Arial" w:cs="Arial"/>
                 <w:lang w:val="en-US"/>
               </w:rPr>
-              <w:t xml:space="preserve">There must always be an option available to allow the user to logout which is to be located in </w:t>
-            </w:r>
-            <w:r>
-              <w:rPr>
-                <w:rFonts w:ascii="Arial" w:hAnsi="Arial" w:cs="Arial"/>
-                <w:lang w:val="en-US"/>
-              </w:rPr>
-              <w:t>an</w:t>
-            </w:r>
-            <w:r>
-              <w:rPr>
-                <w:rFonts w:ascii="Arial" w:hAnsi="Arial" w:cs="Arial"/>
-                <w:lang w:val="en-US"/>
-              </w:rPr>
-              <w:t xml:space="preserve"> appropriate place such as a nav bar.</w:t>
+              <w:t>On the dashboard page there should be an option to allow the user to create their own channel.</w:t>
             </w:r>
           </w:p>
           <w:p>
@@ -2081,8 +2038,98 @@
                 <w:rFonts w:ascii="Arial" w:hAnsi="Arial" w:cs="Arial"/>
                 <w:lang w:val="en-US"/>
               </w:rPr>
-              <w:t xml:space="preserve">Once the user clicks on the logout link or button then their session should be cleared and they must be directed back to the login screen. </w:t>
-            </w:r>
+              <w:t>The proper facilities containing items such as input fields should be present to capture the relevant information for the new channel to be created.</w:t>
+            </w:r>
+          </w:p>
+          <w:p>
+            <w:pPr>
+              <w:pStyle w:val="ListParagraph"/>
+              <w:numPr>
+                <w:ilvl w:val="0"/>
+                <w:numId w:val="5"/>
+              </w:numPr>
+              <w:rPr>
+                <w:rFonts w:ascii="Arial" w:hAnsi="Arial" w:cs="Arial"/>
+                <w:lang w:val="en-US"/>
+              </w:rPr>
+            </w:pPr>
+            <w:r>
+              <w:rPr>
+                <w:rFonts w:ascii="Arial" w:hAnsi="Arial" w:cs="Arial"/>
+                <w:lang w:val="en-US"/>
+              </w:rPr>
+              <w:t>Validation must be carried out to check if another channel does not exist with the same name and the user is to be notified if their channel cannot be created.</w:t>
+            </w:r>
+          </w:p>
+          <w:p>
+            <w:pPr>
+              <w:pStyle w:val="ListParagraph"/>
+              <w:numPr>
+                <w:ilvl w:val="0"/>
+                <w:numId w:val="5"/>
+              </w:numPr>
+              <w:rPr>
+                <w:rFonts w:ascii="Arial" w:hAnsi="Arial" w:cs="Arial"/>
+                <w:lang w:val="en-US"/>
+              </w:rPr>
+            </w:pPr>
+            <w:r>
+              <w:rPr>
+                <w:rFonts w:ascii="Arial" w:hAnsi="Arial" w:cs="Arial"/>
+                <w:lang w:val="en-US"/>
+              </w:rPr>
+              <w:t xml:space="preserve">Once a user has </w:t>
+            </w:r>
+            <w:r>
+              <w:rPr>
+                <w:rFonts w:ascii="Arial" w:hAnsi="Arial" w:cs="Arial"/>
+                <w:lang w:val="en-US"/>
+              </w:rPr>
+              <w:t>successfully</w:t>
+            </w:r>
+            <w:r>
+              <w:rPr>
+                <w:rFonts w:ascii="Arial" w:hAnsi="Arial" w:cs="Arial"/>
+                <w:lang w:val="en-US"/>
+              </w:rPr>
+              <w:t xml:space="preserve"> created their channel then they must </w:t>
+            </w:r>
+            <w:r>
+              <w:rPr>
+                <w:rFonts w:ascii="Arial" w:hAnsi="Arial" w:cs="Arial"/>
+                <w:lang w:val="en-US"/>
+              </w:rPr>
+              <w:t>automatically be added to the channel as a user.</w:t>
+            </w:r>
+          </w:p>
+          <w:p>
+            <w:pPr>
+              <w:pStyle w:val="ListParagraph"/>
+              <w:numPr>
+                <w:ilvl w:val="0"/>
+                <w:numId w:val="5"/>
+              </w:numPr>
+              <w:rPr>
+                <w:rFonts w:ascii="Arial" w:hAnsi="Arial" w:cs="Arial"/>
+                <w:lang w:val="en-US"/>
+              </w:rPr>
+            </w:pPr>
+            <w:r>
+              <w:rPr>
+                <w:rFonts w:ascii="Arial" w:hAnsi="Arial" w:cs="Arial"/>
+                <w:lang w:val="en-US"/>
+              </w:rPr>
+              <w:t xml:space="preserve">The newly created channel must appear under the channel list and must be able to be searched for. </w:t>
+            </w:r>
+          </w:p>
+          <w:p>
+            <w:pPr>
+              <w:rPr>
+                <w:rFonts w:ascii="Arial" w:hAnsi="Arial" w:cs="Arial"/>
+                <w:b/>
+                <w:lang w:val="en-US"/>
+              </w:rPr>
+            </w:pPr>
           </w:p>
           <w:p>
             <w:pPr>
@@ -2129,7 +2176,156 @@
                 <w:rFonts w:ascii="Arial" w:hAnsi="Arial" w:cs="Arial"/>
                 <w:lang w:val="en-US"/>
               </w:rPr>
+              <w:t>As a user I want to be able to log out of the system and be redirected to the login screen again so that I can</w:t>
+            </w:r>
+            <w:r>
+              <w:rPr>
+                <w:rFonts w:ascii="Arial" w:hAnsi="Arial" w:cs="Arial"/>
+                <w:lang w:val="en-US"/>
+              </w:rPr>
+              <w:t xml:space="preserve"> be sure that I don’t have unattended access to the system.</w:t>
+            </w:r>
+            <w:r>
+              <w:rPr>
+                <w:rFonts w:ascii="Arial" w:hAnsi="Arial" w:cs="Arial"/>
+                <w:lang w:val="en-US"/>
+              </w:rPr>
+              <w:t xml:space="preserve">  </w:t>
+            </w:r>
+          </w:p>
+          <w:p>
+            <w:pPr>
+              <w:rPr>
+                <w:rFonts w:ascii="Arial" w:hAnsi="Arial" w:cs="Arial"/>
+                <w:lang w:val="en-US"/>
+              </w:rPr>
+            </w:pPr>
+          </w:p>
+          <w:p>
+            <w:pPr>
+              <w:rPr>
+                <w:rFonts w:ascii="Arial" w:hAnsi="Arial" w:cs="Arial"/>
+                <w:lang w:val="en-US"/>
+              </w:rPr>
+            </w:pPr>
+          </w:p>
+          <w:p>
+            <w:pPr>
+              <w:rPr>
+                <w:rFonts w:ascii="Arial" w:hAnsi="Arial" w:cs="Arial"/>
+                <w:b/>
+                <w:lang w:val="en-US"/>
+              </w:rPr>
+            </w:pPr>
+            <w:r>
+              <w:rPr>
+                <w:rFonts w:ascii="Arial" w:hAnsi="Arial" w:cs="Arial"/>
+                <w:b/>
+                <w:lang w:val="en-US"/>
+              </w:rPr>
+              <w:t>Acceptance Criteria:</w:t>
+            </w:r>
+          </w:p>
+          <w:p>
+            <w:pPr>
+              <w:pStyle w:val="ListParagraph"/>
+              <w:numPr>
+                <w:ilvl w:val="0"/>
+                <w:numId w:val="5"/>
+              </w:numPr>
+              <w:rPr>
+                <w:rFonts w:ascii="Arial" w:hAnsi="Arial" w:cs="Arial"/>
+                <w:lang w:val="en-US"/>
+              </w:rPr>
+            </w:pPr>
+            <w:r>
+              <w:rPr>
+                <w:rFonts w:ascii="Arial" w:hAnsi="Arial" w:cs="Arial"/>
+                <w:lang w:val="en-US"/>
+              </w:rPr>
+              <w:t xml:space="preserve">There must always be an option available to allow the user to logout which is to be located in </w:t>
+            </w:r>
+            <w:r>
+              <w:rPr>
+                <w:rFonts w:ascii="Arial" w:hAnsi="Arial" w:cs="Arial"/>
+                <w:lang w:val="en-US"/>
+              </w:rPr>
+              <w:t>an</w:t>
+            </w:r>
+            <w:r>
+              <w:rPr>
+                <w:rFonts w:ascii="Arial" w:hAnsi="Arial" w:cs="Arial"/>
+                <w:lang w:val="en-US"/>
+              </w:rPr>
+              <w:t xml:space="preserve"> appropriate place such as a nav bar.</w:t>
+            </w:r>
+          </w:p>
+          <w:p>
+            <w:pPr>
+              <w:pStyle w:val="ListParagraph"/>
+              <w:numPr>
+                <w:ilvl w:val="0"/>
+                <w:numId w:val="5"/>
+              </w:numPr>
+              <w:rPr>
+                <w:rFonts w:ascii="Arial" w:hAnsi="Arial" w:cs="Arial"/>
+                <w:lang w:val="en-US"/>
+              </w:rPr>
+            </w:pPr>
+            <w:r>
+              <w:rPr>
+                <w:rFonts w:ascii="Arial" w:hAnsi="Arial" w:cs="Arial"/>
+                <w:lang w:val="en-US"/>
+              </w:rPr>
+              <w:t xml:space="preserve">Once the user clicks on the logout link or button then their session should be cleared and they must be directed back to the login screen. </w:t>
+            </w:r>
+          </w:p>
+          <w:p>
+            <w:pPr>
+              <w:rPr>
+                <w:rFonts w:ascii="Arial" w:hAnsi="Arial" w:cs="Arial"/>
+                <w:b/>
+                <w:lang w:val="en-US"/>
+              </w:rPr>
+            </w:pPr>
+          </w:p>
+        </w:tc>
+      </w:tr>
+      <w:tr>
+        <w:tc>
+          <w:tcPr>
+            <w:tcW w:w="9016" w:type="dxa"/>
+          </w:tcPr>
+          <w:p>
+            <w:pPr>
+              <w:rPr>
+                <w:rFonts w:ascii="Arial" w:hAnsi="Arial" w:cs="Arial"/>
+                <w:b/>
+                <w:lang w:val="en-US"/>
+              </w:rPr>
+            </w:pPr>
+            <w:r>
+              <w:rPr>
+                <w:rFonts w:ascii="Arial" w:hAnsi="Arial" w:cs="Arial"/>
+                <w:b/>
+                <w:lang w:val="en-US"/>
+              </w:rPr>
               <w:lastRenderedPageBreak/>
+              <w:t>User Story:</w:t>
+            </w:r>
+          </w:p>
+          <w:p>
+            <w:pPr>
+              <w:rPr>
+                <w:rFonts w:ascii="Arial" w:hAnsi="Arial" w:cs="Arial"/>
+                <w:lang w:val="en-US"/>
+              </w:rPr>
+            </w:pPr>
+            <w:r>
+              <w:rPr>
+                <w:rFonts w:ascii="Arial" w:hAnsi="Arial" w:cs="Arial"/>
+                <w:lang w:val="en-US"/>
+              </w:rPr>
               <w:t>As a user who has logged in I want to be able to easily navigate between private chats and channel chats via some sort of navigation so that I can easily access private and channel chats.</w:t>
             </w:r>
           </w:p>

</xml_diff>